<commit_message>
[add] Login 기능 추가 [add] LoginServlet 추가 [add] LogoutServlet 추가 [mod] 2TP_Data_Exam mysql 비밀번호 적용 데이터로 변경 [mod] Usermapper ',' 누락 수정 [mod] index.html 카테고리 로그인 로그인 기능으로 변경
</commit_message>
<xml_diff>
--- a/doc/data_setting/2TP_Data_Exam.docx
+++ b/doc/data_setting/2TP_Data_Exam.docx
@@ -23,7 +23,43 @@
           <w:kern w:val="0"/>
           <w:sz w:val="22"/>
         </w:rPr>
-        <w:t>insert into users(user_no, user_name, birthday, gender, email, password, phone_number, zip_code, basic_address, detail_address, photo, nickname, account, bank) value(51, '송민호', '1993-03-30', 1, 'songminho51@naver.com', '1111', '010-5151-5151', 51051, '경기도 용인시 기흥구', '51', '51.pdf', 'minho-song', 51515151, '신한은행');</w:t>
+        <w:t>insert into users(user_no, user_name, birthday, gender, email, password, phone_number, zip_code, basic_address, detail_address, photo, nickname, account, bank) value(51, '송민호', '1993-03-3</w:t>
+      </w:r>
+      <w:r>
+        <w:rPr>
+          <w:rFonts w:ascii="맑은 고딕" w:eastAsia="맑은 고딕" w:hAnsi="맑은 고딕" w:cs="굴림" w:hint="eastAsia"/>
+          <w:color w:val="000000"/>
+          <w:kern w:val="0"/>
+          <w:sz w:val="22"/>
+        </w:rPr>
+        <w:t>0', 1, 'songminho51@naver.com', password(</w:t>
+      </w:r>
+      <w:r>
+        <w:rPr>
+          <w:rFonts w:ascii="맑은 고딕" w:eastAsia="맑은 고딕" w:hAnsi="맑은 고딕" w:cs="굴림" w:hint="eastAsia"/>
+          <w:color w:val="000000"/>
+          <w:kern w:val="0"/>
+          <w:sz w:val="22"/>
+        </w:rPr>
+        <w:t>'1111'</w:t>
+      </w:r>
+      <w:r>
+        <w:rPr>
+          <w:rFonts w:ascii="맑은 고딕" w:eastAsia="맑은 고딕" w:hAnsi="맑은 고딕" w:cs="굴림"/>
+          <w:color w:val="000000"/>
+          <w:kern w:val="0"/>
+          <w:sz w:val="22"/>
+        </w:rPr>
+        <w:t>)</w:t>
+      </w:r>
+      <w:r>
+        <w:rPr>
+          <w:rFonts w:ascii="맑은 고딕" w:eastAsia="맑은 고딕" w:hAnsi="맑은 고딕" w:cs="굴림" w:hint="eastAsia"/>
+          <w:color w:val="000000"/>
+          <w:kern w:val="0"/>
+          <w:sz w:val="22"/>
+        </w:rPr>
+        <w:t>, '010-5151-5151', 51051, '경기도 용인시 기흥구', '51', '51.pdf', 'minho-song', 51515151, '신한은행');</w:t>
       </w:r>
     </w:p>
     <w:p/>
@@ -48,7 +84,43 @@
           <w:kern w:val="0"/>
           <w:sz w:val="22"/>
         </w:rPr>
-        <w:t>insert into users(user_no, user_name, birthday, gender, email, password, phone_number, zip_code, basic_address, detail_address, photo, nickname, account, bank) value(52, '표지훈', '1993-02-02', 1, 'pyojihoon52@naver.com', '1111', '010-5255-2252', 25522, '서울시 마포구 성산동', '52', '52.pdf', 'P.O', 52525252, '농협은행');</w:t>
+        <w:t xml:space="preserve">insert into users(user_no, user_name, birthday, gender, email, password, phone_number, zip_code, basic_address, detail_address, photo, nickname, account, bank) value(52, '표지훈', '1993-02-02', 1, 'pyojihoon52@naver.com', </w:t>
+      </w:r>
+      <w:r>
+        <w:rPr>
+          <w:rFonts w:ascii="맑은 고딕" w:eastAsia="맑은 고딕" w:hAnsi="맑은 고딕" w:cs="굴림" w:hint="eastAsia"/>
+          <w:color w:val="000000"/>
+          <w:kern w:val="0"/>
+          <w:sz w:val="22"/>
+        </w:rPr>
+        <w:t>password(</w:t>
+      </w:r>
+      <w:r>
+        <w:rPr>
+          <w:rFonts w:ascii="맑은 고딕" w:eastAsia="맑은 고딕" w:hAnsi="맑은 고딕" w:cs="굴림" w:hint="eastAsia"/>
+          <w:color w:val="000000"/>
+          <w:kern w:val="0"/>
+          <w:sz w:val="22"/>
+        </w:rPr>
+        <w:t>'1111'</w:t>
+      </w:r>
+      <w:r>
+        <w:rPr>
+          <w:rFonts w:ascii="맑은 고딕" w:eastAsia="맑은 고딕" w:hAnsi="맑은 고딕" w:cs="굴림"/>
+          <w:color w:val="000000"/>
+          <w:kern w:val="0"/>
+          <w:sz w:val="22"/>
+        </w:rPr>
+        <w:t>)</w:t>
+      </w:r>
+      <w:r>
+        <w:rPr>
+          <w:rFonts w:ascii="맑은 고딕" w:eastAsia="맑은 고딕" w:hAnsi="맑은 고딕" w:cs="굴림" w:hint="eastAsia"/>
+          <w:color w:val="000000"/>
+          <w:kern w:val="0"/>
+          <w:sz w:val="22"/>
+        </w:rPr>
+        <w:t>, '010-5255-2252', 25522, '서울시 마포구 성산동', '52', '52.pdf', 'P.O', 52525252, '농협은행');</w:t>
       </w:r>
     </w:p>
     <w:p/>
@@ -73,7 +145,43 @@
           <w:kern w:val="0"/>
           <w:sz w:val="22"/>
         </w:rPr>
-        <w:t>insert into users(user_no, user_name, birthday, gender, email, password, phone_number, zip_code, basic_address, detail_address, photo, nickname, account, bank) value(53, '강호동', '1970-07-14', 1, 'kanghodong53@naver.com', '1111', '010-5353-5335', 533353, '경상남도 진양군 이반성면', '길성리 평동마을', '53.pdf', 'Ho_dong', 53535353, '수협은행');</w:t>
+        <w:t xml:space="preserve">insert into users(user_no, user_name, birthday, gender, email, password, phone_number, zip_code, basic_address, detail_address, photo, nickname, account, bank) value(53, '강호동', '1970-07-14', 1, 'kanghodong53@naver.com', </w:t>
+      </w:r>
+      <w:r>
+        <w:rPr>
+          <w:rFonts w:ascii="맑은 고딕" w:eastAsia="맑은 고딕" w:hAnsi="맑은 고딕" w:cs="굴림" w:hint="eastAsia"/>
+          <w:color w:val="000000"/>
+          <w:kern w:val="0"/>
+          <w:sz w:val="22"/>
+        </w:rPr>
+        <w:t>password(</w:t>
+      </w:r>
+      <w:r>
+        <w:rPr>
+          <w:rFonts w:ascii="맑은 고딕" w:eastAsia="맑은 고딕" w:hAnsi="맑은 고딕" w:cs="굴림" w:hint="eastAsia"/>
+          <w:color w:val="000000"/>
+          <w:kern w:val="0"/>
+          <w:sz w:val="22"/>
+        </w:rPr>
+        <w:t>'1111'</w:t>
+      </w:r>
+      <w:r>
+        <w:rPr>
+          <w:rFonts w:ascii="맑은 고딕" w:eastAsia="맑은 고딕" w:hAnsi="맑은 고딕" w:cs="굴림"/>
+          <w:color w:val="000000"/>
+          <w:kern w:val="0"/>
+          <w:sz w:val="22"/>
+        </w:rPr>
+        <w:t>)</w:t>
+      </w:r>
+      <w:r>
+        <w:rPr>
+          <w:rFonts w:ascii="맑은 고딕" w:eastAsia="맑은 고딕" w:hAnsi="맑은 고딕" w:cs="굴림" w:hint="eastAsia"/>
+          <w:color w:val="000000"/>
+          <w:kern w:val="0"/>
+          <w:sz w:val="22"/>
+        </w:rPr>
+        <w:t>, '010-5353-5335', 533353, '경상남도 진양군 이반성면', '길성리 평동마을', '53.pdf', 'Ho_dong', 53535353, '수협은행');</w:t>
       </w:r>
     </w:p>
     <w:p/>
@@ -116,7 +224,45 @@
           <w:kern w:val="0"/>
           <w:sz w:val="22"/>
         </w:rPr>
-        <w:t>, '이수근', '1975-02-10', 1, 'Leesoogeun54@naver.com', '1111', '010-5445-5455', 544544, '서울특별시 강남구 첨당동', '54', '54.pdf', 'Soogeuns', 54544454, '국민은행');</w:t>
+        <w:t xml:space="preserve">, '이수근', '1975-02-10', 1, 'Leesoogeun54@naver.com', </w:t>
+      </w:r>
+      <w:r>
+        <w:rPr>
+          <w:rFonts w:ascii="맑은 고딕" w:eastAsia="맑은 고딕" w:hAnsi="맑은 고딕" w:cs="굴림" w:hint="eastAsia"/>
+          <w:color w:val="000000"/>
+          <w:kern w:val="0"/>
+          <w:sz w:val="22"/>
+        </w:rPr>
+        <w:t>password(</w:t>
+      </w:r>
+      <w:r>
+        <w:rPr>
+          <w:rFonts w:ascii="맑은 고딕" w:eastAsia="맑은 고딕" w:hAnsi="맑은 고딕" w:cs="굴림" w:hint="eastAsia"/>
+          <w:color w:val="000000"/>
+          <w:kern w:val="0"/>
+          <w:sz w:val="22"/>
+        </w:rPr>
+        <w:t>'1111'</w:t>
+      </w:r>
+      <w:r>
+        <w:rPr>
+          <w:rFonts w:ascii="맑은 고딕" w:eastAsia="맑은 고딕" w:hAnsi="맑은 고딕" w:cs="굴림"/>
+          <w:color w:val="000000"/>
+          <w:kern w:val="0"/>
+          <w:sz w:val="22"/>
+        </w:rPr>
+        <w:t>)</w:t>
+      </w:r>
+      <w:bookmarkStart w:id="0" w:name="_GoBack"/>
+      <w:bookmarkEnd w:id="0"/>
+      <w:r>
+        <w:rPr>
+          <w:rFonts w:ascii="맑은 고딕" w:eastAsia="맑은 고딕" w:hAnsi="맑은 고딕" w:cs="굴림" w:hint="eastAsia"/>
+          <w:color w:val="000000"/>
+          <w:kern w:val="0"/>
+          <w:sz w:val="22"/>
+        </w:rPr>
+        <w:t>, '010-5445-5455', 544544, '서울특별시 강남구 첨당동', '54', '54.pdf', 'Soogeuns', 54544454, '국민은행');</w:t>
       </w:r>
     </w:p>
     <w:p>
@@ -268,7 +414,16 @@
           <w:kern w:val="0"/>
           <w:sz w:val="22"/>
         </w:rPr>
-        <w:t>', '비어앤볼 덕분에 쉼 없이 웃고 놀고 떠들며 즐거운 시간을 보낼 수 있었어요! 접근성도 좋고 놀거리도 다양해서 강남역 데이트코스로 제격이였죠 다음에 스트레스 풀고 싶을때 다시 방문해보려구요', '51_main.png', 51, 1);</w:t>
+        <w:t>'</w:t>
+      </w:r>
+      <w:r>
+        <w:rPr>
+          <w:rFonts w:ascii="맑은 고딕" w:eastAsia="맑은 고딕" w:hAnsi="맑은 고딕" w:cs="굴림" w:hint="eastAsia"/>
+          <w:color w:val="000000"/>
+          <w:kern w:val="0"/>
+          <w:sz w:val="22"/>
+        </w:rPr>
+        <w:t>, '비어앤볼 덕분에 쉼 없이 웃고 놀고 떠들며 즐거운 시간을 보낼 수 있었어요! 접근성도 좋고 놀거리도 다양해서 강남역 데이트코스로 제격이였죠 다음에 스트레스 풀고 싶을때 다시 방문해보려구요', '51_main.png', 51, 1);</w:t>
       </w:r>
     </w:p>
     <w:p/>
@@ -483,6 +638,7 @@
           <w:kern w:val="0"/>
           <w:sz w:val="22"/>
         </w:rPr>
+        <w:lastRenderedPageBreak/>
         <w:t>insert into review_place(review_place_no, place_name, place_basic_address, place_detail_address, place_review, main_photo, review_day_no, status) value(56, '더메이즈', '서울특별시 강남구 강남대로94길 13', '1층', '시간가는줄 모르고 게임을 즐겼습니다 마치 초등학생 때 PC방 처음 갔을 때 기분이랄까?~ 사장님도 게임하느라 바쁘셨어요 :)', '56_main.png', 52, 1);</w:t>
       </w:r>
     </w:p>
@@ -633,6 +789,7 @@
           <w:kern w:val="0"/>
           <w:sz w:val="22"/>
         </w:rPr>
+        <w:lastRenderedPageBreak/>
         <w:t>insert into review_place(review_place_no, place_name, place_basic_address, place_detail_address, place_review, main_photo, review_day_no, status) value(61, '명륜포차', '서울특별시 종로구 대학로 135-1', '1층', '가게  내부는 제가 생각했던 포차처럼 되어있어요! 실내는 생각보다 따듯했고, 2층도 있다고 하네요', '6</w:t>
       </w:r>
       <w:r>
@@ -1051,6 +1208,7 @@
           <w:kern w:val="0"/>
           <w:sz w:val="22"/>
         </w:rPr>
+        <w:lastRenderedPageBreak/>
         <w:t>insert into review_place(review_place_no, place_name, place_basic_address, place_detail_address, place_review, main_photo, review_day_no, status) value(69, '룸카페휴', '서울 마포구 와우산로21길 31-10', '1층', '얼마 전 남자친구와 홍대 데이트를 했는데요! 비가 너무 많이 와서 ㅠㅠ 실내데이트를 어디서 할까나 찾다가 홍대 룸카페 “룸카페휴” 를 방문하였습니다! ', '69_main.png', 55, 1);</w:t>
       </w:r>
     </w:p>
@@ -1176,7 +1334,17 @@
           <w:kern w:val="0"/>
           <w:sz w:val="22"/>
         </w:rPr>
-        <w:t>insert into review_place(review_place_no, place_name, place_basic_address, place_detail_address, place_review, main_photo, review_day_no, status) value(73, 'VRIZ PC CAFÉ', '서울시 마포구 어울마당로 96', '1층', '요즘 핫하디 핫한 장성규 ㅋㅋㅋ 진짜 선을 넘는 방송인이라는 말이 정말 찰떡인, 개그맨 넘어서 너무 웃긴 장성규가 출연한 워크맨 컨텐츠에서 PC방 알바편을 너무 재밌게 봐서 꼭 한번 와보고 싶던 PC방이다.', '73_main.png', 56, 1);</w:t>
+        <w:t xml:space="preserve">insert into review_place(review_place_no, place_name, place_basic_address, place_detail_address, place_review, main_photo, review_day_no, status) value(73, 'VRIZ PC </w:t>
+      </w:r>
+      <w:r>
+        <w:rPr>
+          <w:rFonts w:ascii="맑은 고딕" w:eastAsia="맑은 고딕" w:hAnsi="맑은 고딕" w:cs="굴림" w:hint="eastAsia"/>
+          <w:color w:val="000000"/>
+          <w:kern w:val="0"/>
+          <w:sz w:val="22"/>
+        </w:rPr>
+        <w:lastRenderedPageBreak/>
+        <w:t>CAFÉ', '서울시 마포구 어울마당로 96', '1층', '요즘 핫하디 핫한 장성규 ㅋㅋㅋ 진짜 선을 넘는 방송인이라는 말이 정말 찰떡인, 개그맨 넘어서 너무 웃긴 장성규가 출연한 워크맨 컨텐츠에서 PC방 알바편을 너무 재밌게 봐서 꼭 한번 와보고 싶던 PC방이다.', '73_main.png', 56, 1);</w:t>
       </w:r>
     </w:p>
     <w:p/>
@@ -1340,6 +1508,7 @@
           <w:kern w:val="0"/>
           <w:sz w:val="22"/>
         </w:rPr>
+        <w:lastRenderedPageBreak/>
         <w:t>insert into review_place(review_place_no, place_name, place_basic_address, place_detail_address, place_review, main_photo, review_day_no, status) value(77, 'bmeal signature', '서울 구로구 경인로 662', '6층 B', '애매한 시간에 밥 먹어줘야 한다며 브런치 약속 잡고 신도림에 다녀왔어용. 신도림 디큐브시티 브런치 검색했을때 가장 리뷰도 많았고 맛집으로 보였던 비밀 시그니처', '77_main.png', 5</w:t>
       </w:r>
       <w:r>
@@ -1606,7 +1775,17 @@
           <w:kern w:val="0"/>
           <w:sz w:val="22"/>
         </w:rPr>
-        <w:t>insert into review_days(review_day_no, main_photo, title, day_date, day_review, review_no, status) value(58, 'photo58.jpg', '건대에서 하루 꼬박 놀아보기!', '2020-08-05', '건대에서 진짜 하루 종일 재밌게 놀아보기 코스 완전 가득가득 좋은 걸로들만 채워놨습니다', 56, 1);</w:t>
+        <w:t xml:space="preserve">insert into review_days(review_day_no, main_photo, title, day_date, day_review, review_no, status) value(58, 'photo58.jpg', '건대에서 하루 꼬박 놀아보기!', '2020-08-05', '건대에서 </w:t>
+      </w:r>
+      <w:r>
+        <w:rPr>
+          <w:rFonts w:ascii="맑은 고딕" w:eastAsia="맑은 고딕" w:hAnsi="맑은 고딕" w:cs="굴림" w:hint="eastAsia"/>
+          <w:color w:val="000000"/>
+          <w:kern w:val="0"/>
+          <w:sz w:val="22"/>
+        </w:rPr>
+        <w:lastRenderedPageBreak/>
+        <w:t>진짜 하루 종일 재밌게 놀아보기 코스 완전 가득가득 좋은 걸로들만 채워놨습니다', 56, 1);</w:t>
       </w:r>
     </w:p>
     <w:p/>
@@ -1920,6 +2099,7 @@
           <w:kern w:val="0"/>
           <w:sz w:val="22"/>
         </w:rPr>
+        <w:lastRenderedPageBreak/>
         <w:t>insert into place_scraps(user_no, review_place_no) value(52, 67);</w:t>
       </w:r>
     </w:p>
@@ -2383,6 +2563,7 @@
                 <w:kern w:val="0"/>
                 <w:sz w:val="22"/>
               </w:rPr>
+              <w:lastRenderedPageBreak/>
               <w:t>insert into review_place_photo(photo_no, review_place_no, photo_file) value(52, 51, '51_2.pdf');</w:t>
             </w:r>
           </w:p>
@@ -3148,6 +3329,7 @@
                 <w:kern w:val="0"/>
                 <w:sz w:val="22"/>
               </w:rPr>
+              <w:lastRenderedPageBreak/>
               <w:t>insert into review_place_photo(photo_no, review_place_no, photo_file) value(69, 63, '63_1.pdf');</w:t>
             </w:r>
           </w:p>
@@ -3913,6 +4095,7 @@
                 <w:kern w:val="0"/>
                 <w:sz w:val="22"/>
               </w:rPr>
+              <w:lastRenderedPageBreak/>
               <w:t>insert into review_place_photo(photo_no, review_place_no, photo_file) value(86, 72, '72_1.pdf');</w:t>
             </w:r>
           </w:p>
@@ -4684,6 +4867,7 @@
                 <w:kern w:val="0"/>
                 <w:sz w:val="22"/>
               </w:rPr>
+              <w:lastRenderedPageBreak/>
               <w:t xml:space="preserve">insert into points(point_no, user_no, trader_no, point_type, content, price) value(52, 51, 52, </w:t>
             </w:r>
             <w:r>
@@ -5563,6 +5747,7 @@
           <w:kern w:val="0"/>
           <w:sz w:val="22"/>
         </w:rPr>
+        <w:lastRenderedPageBreak/>
         <w:t>insert into info_places(place_no, start_date, last_date, place_name, place_basic_address, place_detail_address) value(52, '2020-02-06', '2020-04-23', '예술의전당한가람미술관', '서울 서초구 남부순환로 2406', '1층');</w:t>
       </w:r>
     </w:p>
@@ -5967,7 +6152,25 @@
           <w:kern w:val="0"/>
           <w:sz w:val="22"/>
         </w:rPr>
-        <w:t xml:space="preserve"> content) value(52, '2020-04-06', 2, '</w:t>
+        <w:t xml:space="preserve"> content) </w:t>
+      </w:r>
+      <w:r>
+        <w:rPr>
+          <w:rFonts w:ascii="맑은 고딕" w:eastAsia="맑은 고딕" w:hAnsi="맑은 고딕" w:cs="굴림"/>
+          <w:color w:val="000000"/>
+          <w:kern w:val="0"/>
+          <w:sz w:val="22"/>
+        </w:rPr>
+        <w:t xml:space="preserve">value(52, '2020-04-06', 2, </w:t>
+      </w:r>
+      <w:r>
+        <w:rPr>
+          <w:rFonts w:ascii="맑은 고딕" w:eastAsia="맑은 고딕" w:hAnsi="맑은 고딕" w:cs="굴림"/>
+          <w:color w:val="000000"/>
+          <w:kern w:val="0"/>
+          <w:sz w:val="22"/>
+        </w:rPr>
+        <w:t>'</w:t>
       </w:r>
       <w:r>
         <w:rPr>
@@ -6003,25 +6206,35 @@
           <w:kern w:val="0"/>
           <w:sz w:val="22"/>
         </w:rPr>
-        <w:t xml:space="preserve"> 'etc');</w:t>
-      </w:r>
-    </w:p>
-    <w:p>
-      <w:pPr>
-        <w:rPr>
-          <w:rFonts w:ascii="맑은 고딕" w:eastAsia="맑은 고딕" w:hAnsi="맑은 고딕" w:cs="굴림"/>
-          <w:color w:val="000000"/>
-          <w:kern w:val="0"/>
-          <w:sz w:val="22"/>
-        </w:rPr>
-      </w:pPr>
-      <w:r>
-        <w:rPr>
-          <w:rFonts w:ascii="맑은 고딕" w:eastAsia="맑은 고딕" w:hAnsi="맑은 고딕" w:cs="굴림"/>
-          <w:color w:val="000000"/>
-          <w:kern w:val="0"/>
-          <w:sz w:val="22"/>
-        </w:rPr>
+        <w:t xml:space="preserve"> </w:t>
+      </w:r>
+      <w:r>
+        <w:rPr>
+          <w:rFonts w:ascii="맑은 고딕" w:eastAsia="맑은 고딕" w:hAnsi="맑은 고딕" w:cs="굴림"/>
+          <w:color w:val="000000"/>
+          <w:kern w:val="0"/>
+          <w:sz w:val="22"/>
+        </w:rPr>
+        <w:t>'etc');</w:t>
+      </w:r>
+    </w:p>
+    <w:p>
+      <w:pPr>
+        <w:rPr>
+          <w:rFonts w:ascii="맑은 고딕" w:eastAsia="맑은 고딕" w:hAnsi="맑은 고딕" w:cs="굴림"/>
+          <w:color w:val="000000"/>
+          <w:kern w:val="0"/>
+          <w:sz w:val="22"/>
+        </w:rPr>
+      </w:pPr>
+      <w:r>
+        <w:rPr>
+          <w:rFonts w:ascii="맑은 고딕" w:eastAsia="맑은 고딕" w:hAnsi="맑은 고딕" w:cs="굴림"/>
+          <w:color w:val="000000"/>
+          <w:kern w:val="0"/>
+          <w:sz w:val="22"/>
+        </w:rPr>
+        <w:lastRenderedPageBreak/>
         <w:t>insert into infos(info_no, create_date, category,</w:t>
       </w:r>
       <w:r>
@@ -6040,7 +6253,16 @@
           <w:kern w:val="0"/>
           <w:sz w:val="22"/>
         </w:rPr>
-        <w:t xml:space="preserve"> content) value(5</w:t>
+        <w:t xml:space="preserve"> content) </w:t>
+      </w:r>
+      <w:r>
+        <w:rPr>
+          <w:rFonts w:ascii="맑은 고딕" w:eastAsia="맑은 고딕" w:hAnsi="맑은 고딕" w:cs="굴림"/>
+          <w:color w:val="000000"/>
+          <w:kern w:val="0"/>
+          <w:sz w:val="22"/>
+        </w:rPr>
+        <w:t>value(5</w:t>
       </w:r>
       <w:r>
         <w:rPr>
@@ -6112,7 +6334,16 @@
           <w:kern w:val="0"/>
           <w:sz w:val="22"/>
         </w:rPr>
-        <w:t xml:space="preserve"> '서버 점검 시간');</w:t>
+        <w:t xml:space="preserve"> </w:t>
+      </w:r>
+      <w:r>
+        <w:rPr>
+          <w:rFonts w:ascii="맑은 고딕" w:eastAsia="맑은 고딕" w:hAnsi="맑은 고딕" w:cs="굴림"/>
+          <w:color w:val="000000"/>
+          <w:kern w:val="0"/>
+          <w:sz w:val="22"/>
+        </w:rPr>
+        <w:t>'서버 점검 시간');</w:t>
       </w:r>
     </w:p>
     <w:p>
@@ -6338,7 +6569,25 @@
           <w:kern w:val="0"/>
           <w:sz w:val="22"/>
         </w:rPr>
-        <w:t xml:space="preserve"> content) value(57, '2020-04-06', 1,</w:t>
+        <w:t xml:space="preserve"> content) </w:t>
+      </w:r>
+      <w:r>
+        <w:rPr>
+          <w:rFonts w:ascii="맑은 고딕" w:eastAsia="맑은 고딕" w:hAnsi="맑은 고딕" w:cs="굴림"/>
+          <w:color w:val="000000"/>
+          <w:kern w:val="0"/>
+          <w:sz w:val="22"/>
+        </w:rPr>
+        <w:t xml:space="preserve">value(57, </w:t>
+      </w:r>
+      <w:r>
+        <w:rPr>
+          <w:rFonts w:ascii="맑은 고딕" w:eastAsia="맑은 고딕" w:hAnsi="맑은 고딕" w:cs="굴림"/>
+          <w:color w:val="000000"/>
+          <w:kern w:val="0"/>
+          <w:sz w:val="22"/>
+        </w:rPr>
+        <w:t>'2020-04-06', 1,</w:t>
       </w:r>
       <w:r>
         <w:rPr>
@@ -6673,6 +6922,7 @@
           <w:kern w:val="0"/>
           <w:sz w:val="22"/>
         </w:rPr>
+        <w:lastRenderedPageBreak/>
         <w:t>insert into course_places(place_no, course_day_no, place_name, place_basic_address, place_detail_address, etc) value(51, 51, '고양이라좋은날', '서울시 강남구 역삼동 817-38', '5층', '고양이들이 간식만 보면 눈빛이 달라진다고 함.');</w:t>
       </w:r>
     </w:p>
@@ -6947,7 +7197,6 @@
         </w:rPr>
       </w:pPr>
     </w:p>
-    <w:p/>
     <w:sectPr>
       <w:pgSz w:w="11906" w:h="16838"/>
       <w:pgMar w:top="1701" w:right="1440" w:bottom="1440" w:left="1440" w:header="851" w:footer="992" w:gutter="0"/>
@@ -7352,7 +7601,6 @@
   <w:style w:type="paragraph" w:default="1" w:styleId="a">
     <w:name w:val="Normal"/>
     <w:qFormat/>
-    <w:rsid w:val="00A20627"/>
     <w:pPr>
       <w:widowControl w:val="0"/>
       <w:wordWrap w:val="0"/>

</xml_diff>